<commit_message>
Fixed some grammar Errors
</commit_message>
<xml_diff>
--- a/Paper/Final_Paper.docx
+++ b/Paper/Final_Paper.docx
@@ -397,23 +397,55 @@
           <w:sz w:val="22"/>
           <w:szCs w:val="22"/>
         </w:rPr>
-        <w:t xml:space="preserve"> This contrast with regular programs in which memory </w:t>
-      </w:r>
-      <w:r>
-        <w:rPr>
-          <w:rFonts w:ascii="Times New Roman" w:hAnsi="Times New Roman" w:cs="Times New Roman"/>
-          <w:sz w:val="22"/>
-          <w:szCs w:val="22"/>
-        </w:rPr>
-        <w:t xml:space="preserve">is </w:t>
-      </w:r>
-      <w:r>
-        <w:rPr>
-          <w:rFonts w:ascii="Times New Roman" w:hAnsi="Times New Roman" w:cs="Times New Roman"/>
-          <w:sz w:val="22"/>
-          <w:szCs w:val="22"/>
-        </w:rPr>
-        <w:t xml:space="preserve">accessed is more linear in nature and less computing time is spent navigating the data structure. </w:t>
+        <w:t xml:space="preserve"> This </w:t>
+      </w:r>
+      <w:r>
+        <w:rPr>
+          <w:rFonts w:ascii="Times New Roman" w:hAnsi="Times New Roman" w:cs="Times New Roman"/>
+          <w:sz w:val="22"/>
+          <w:szCs w:val="22"/>
+        </w:rPr>
+        <w:t>contrasts</w:t>
+      </w:r>
+      <w:r>
+        <w:rPr>
+          <w:rFonts w:ascii="Times New Roman" w:hAnsi="Times New Roman" w:cs="Times New Roman"/>
+          <w:sz w:val="22"/>
+          <w:szCs w:val="22"/>
+        </w:rPr>
+        <w:t xml:space="preserve"> with regular programs in which memory</w:t>
+      </w:r>
+      <w:r>
+        <w:rPr>
+          <w:rFonts w:ascii="Times New Roman" w:hAnsi="Times New Roman" w:cs="Times New Roman"/>
+          <w:sz w:val="22"/>
+          <w:szCs w:val="22"/>
+        </w:rPr>
+        <w:t xml:space="preserve"> </w:t>
+      </w:r>
+      <w:r>
+        <w:rPr>
+          <w:rFonts w:ascii="Times New Roman" w:hAnsi="Times New Roman" w:cs="Times New Roman"/>
+          <w:sz w:val="22"/>
+          <w:szCs w:val="22"/>
+        </w:rPr>
+        <w:t>access i</w:t>
+      </w:r>
+      <w:r>
+        <w:rPr>
+          <w:rFonts w:ascii="Times New Roman" w:hAnsi="Times New Roman" w:cs="Times New Roman"/>
+          <w:sz w:val="22"/>
+          <w:szCs w:val="22"/>
+        </w:rPr>
+        <w:t xml:space="preserve">s </w:t>
+      </w:r>
+      <w:r>
+        <w:rPr>
+          <w:rFonts w:ascii="Times New Roman" w:hAnsi="Times New Roman" w:cs="Times New Roman"/>
+          <w:sz w:val="22"/>
+          <w:szCs w:val="22"/>
+        </w:rPr>
+        <w:t xml:space="preserve">more linear in nature and less computing time is spent navigating the data structure. </w:t>
       </w:r>
       <w:r>
         <w:rPr>
@@ -900,7 +932,23 @@
           <w:sz w:val="22"/>
           <w:szCs w:val="22"/>
         </w:rPr>
-        <w:t xml:space="preserve"> that this registers ar</w:t>
+        <w:t xml:space="preserve"> that </w:t>
+      </w:r>
+      <w:r>
+        <w:rPr>
+          <w:rFonts w:ascii="Times New Roman" w:hAnsi="Times New Roman" w:cs="Times New Roman"/>
+          <w:sz w:val="22"/>
+          <w:szCs w:val="22"/>
+        </w:rPr>
+        <w:t>these registers</w:t>
+      </w:r>
+      <w:r>
+        <w:rPr>
+          <w:rFonts w:ascii="Times New Roman" w:hAnsi="Times New Roman" w:cs="Times New Roman"/>
+          <w:sz w:val="22"/>
+          <w:szCs w:val="22"/>
+        </w:rPr>
+        <w:t xml:space="preserve"> ar</w:t>
       </w:r>
       <w:r>
         <w:rPr>
@@ -1225,7 +1273,7 @@
           <w:sz w:val="22"/>
           <w:szCs w:val="22"/>
         </w:rPr>
-        <w:t xml:space="preserve"> when the C code is compiled for this architecture, in comparison to RISC</w:t>
+        <w:t xml:space="preserve"> when the C code is compiled for this architecture in comparison to RISC</w:t>
       </w:r>
       <w:r>
         <w:rPr>
@@ -1512,7 +1560,7 @@
           <w:sz w:val="22"/>
           <w:szCs w:val="22"/>
         </w:rPr>
-        <w:t xml:space="preserve">similar </w:t>
+        <w:t xml:space="preserve">like </w:t>
       </w:r>
       <w:r>
         <w:rPr>
@@ -1522,26 +1570,21 @@
         </w:rPr>
         <w:t>RISCV in terms of instruction counts, which is good since fewer instructions count improve power consumption.</w:t>
       </w:r>
-    </w:p>
-    <w:p>
-      <w:pPr>
-        <w:pStyle w:val="Standard"/>
-        <w:spacing w:after="140"/>
-        <w:jc w:val="both"/>
-        <w:rPr>
-          <w:rFonts w:ascii="Times New Roman" w:hAnsi="Times New Roman" w:cs="Times New Roman"/>
-          <w:sz w:val="22"/>
-          <w:szCs w:val="22"/>
-        </w:rPr>
-      </w:pPr>
-      <w:r>
-        <w:rPr>
-          <w:rFonts w:ascii="Times New Roman" w:hAnsi="Times New Roman" w:cs="Times New Roman"/>
-          <w:sz w:val="22"/>
-          <w:szCs w:val="22"/>
-        </w:rPr>
-        <w:tab/>
-        <w:t>The solution presented ClockHands, simulation was fundamental to estimate power consumption. Overall, ClockHands did what it promised, reduce power consumption. Results presented show the following remarks:</w:t>
+      <w:r>
+        <w:rPr>
+          <w:rFonts w:ascii="Times New Roman" w:hAnsi="Times New Roman" w:cs="Times New Roman"/>
+          <w:sz w:val="22"/>
+          <w:szCs w:val="22"/>
+        </w:rPr>
+        <w:t xml:space="preserve"> </w:t>
+      </w:r>
+      <w:r>
+        <w:rPr>
+          <w:rFonts w:ascii="Times New Roman" w:hAnsi="Times New Roman" w:cs="Times New Roman"/>
+          <w:sz w:val="22"/>
+          <w:szCs w:val="22"/>
+        </w:rPr>
+        <w:t>Overall, ClockHands did what it promised, reduce power consumption. Results presented show the following remarks:</w:t>
       </w:r>
     </w:p>
     <w:p>
@@ -1793,7 +1836,7 @@
           <w:sz w:val="22"/>
           <w:szCs w:val="22"/>
         </w:rPr>
-        <w:t>We used a cycle-accurate simulator, Onikiri2, for the performance</w:t>
+        <w:t>a cycle-accurate simulator, Onikiri2, for the performance</w:t>
       </w:r>
       <w:r>
         <w:rPr>

</xml_diff>